<commit_message>
finished task 1a and minor improvements
</commit_message>
<xml_diff>
--- a/alles was kein code ist/Vortrag Algorithmen/Praesentation Algorithmen Agenda.docx
+++ b/alles was kein code ist/Vortrag Algorithmen/Praesentation Algorithmen Agenda.docx
@@ -345,15 +345,7 @@
           <w:bCs/>
           <w:u w:val="single"/>
         </w:rPr>
-        <w:t xml:space="preserve">NP </w:t>
-      </w:r>
-      <w:r>
-        <w:rPr>
-          <w:b/>
-          <w:bCs/>
-          <w:u w:val="single"/>
-        </w:rPr>
-        <w:t>schwere und Vollständigkeit</w:t>
+        <w:t>NP schwere und Vollständigkeit</w:t>
       </w:r>
     </w:p>
     <w:p>
@@ -3067,7 +3059,16 @@
     </w:p>
     <w:p>
       <w:r>
-        <w:t>Schreibe eine rekursive Lösung für die Fibonacci Reihe</w:t>
+        <w:t xml:space="preserve">Schreibe eine rekursive Lösung für die </w:t>
+      </w:r>
+      <w:r>
+        <w:t>Tri</w:t>
+      </w:r>
+      <w:r>
+        <w:t>bonacci Reihe</w:t>
+      </w:r>
+      <w:r>
+        <w:t xml:space="preserve"> mit der Signatur [0, 1, 1]</w:t>
       </w:r>
       <w:r>
         <w:br w:type="page"/>
@@ -3427,6 +3428,11 @@
       </w:hyperlink>
     </w:p>
     <w:p>
+      <w:pPr>
+        <w:rPr>
+          <w:lang w:val="en-US"/>
+        </w:rPr>
+      </w:pPr>
       <w:hyperlink r:id="rId23" w:history="1">
         <w:r>
           <w:rPr>
@@ -3444,9 +3450,13 @@
           <w:color w:val="0F4761" w:themeColor="accent1" w:themeShade="BF"/>
           <w:sz w:val="32"/>
           <w:szCs w:val="32"/>
-        </w:rPr>
-      </w:pPr>
-      <w:r>
+          <w:lang w:val="en-US"/>
+        </w:rPr>
+      </w:pPr>
+      <w:r>
+        <w:rPr>
+          <w:lang w:val="en-US"/>
+        </w:rPr>
         <w:br w:type="page"/>
       </w:r>
     </w:p>
@@ -3578,21 +3588,10 @@
       <w:bookmarkEnd w:id="18"/>
     </w:p>
     <w:p>
-      <w:pPr>
-        <w:rPr>
-          <w:lang w:val="en-US"/>
-        </w:rPr>
-      </w:pPr>
-      <w:r>
-        <w:rPr>
-          <w:lang w:val="en-US"/>
-        </w:rPr>
+      <w:r>
         <w:t>Note G</w:t>
       </w:r>
       <w:r>
-        <w:rPr>
-          <w:lang w:val="en-US"/>
-        </w:rPr>
         <w:t>:</w:t>
       </w:r>
     </w:p>
@@ -4708,6 +4707,7 @@
   <w:style w:type="character" w:default="1" w:styleId="Absatz-Standardschriftart">
     <w:name w:val="Default Paragraph Font"/>
     <w:uiPriority w:val="1"/>
+    <w:semiHidden/>
     <w:unhideWhenUsed/>
   </w:style>
   <w:style w:type="table" w:default="1" w:styleId="NormaleTabelle">

</xml_diff>